<commit_message>
Umformulierung um Missverständnis zu bereinigen
</commit_message>
<xml_diff>
--- a/Iteration_2_Plan.docx
+++ b/Iteration_2_Plan.docx
@@ -723,21 +723,24 @@
     </w:p>
     <w:p>
       <w:r>
-        <w:t xml:space="preserve">Daten werden via </w:t>
-      </w:r>
-      <w:proofErr w:type="spellStart"/>
-      <w:r>
-        <w:t>Tomcat</w:t>
-      </w:r>
-      <w:proofErr w:type="spellEnd"/>
-      <w:r>
-        <w:t>-Server von der Oracle-Datenbank bezogen und funktional bearbeitbar gemacht.</w:t>
+        <w:t>Daten werden von</w:t>
+      </w:r>
+      <w:r>
+        <w:t xml:space="preserve"> </w:t>
+      </w:r>
+      <w:r>
+        <w:t>Webservice bezogen</w:t>
+      </w:r>
+      <w:r>
+        <w:t xml:space="preserve"> und funktional bearbeitbar gemacht.</w:t>
       </w:r>
     </w:p>
     <w:p>
       <w:r>
         <w:t>Hinzufügen von Löschmöglichkeit in der Oberfläche.</w:t>
       </w:r>
+      <w:bookmarkStart w:id="0" w:name="_GoBack"/>
+      <w:bookmarkEnd w:id="0"/>
     </w:p>
     <w:p>
       <w:pPr>
@@ -995,8 +998,6 @@
     <w:r>
       <w:t>19.11.2015</w:t>
     </w:r>
-    <w:bookmarkStart w:id="0" w:name="_GoBack"/>
-    <w:bookmarkEnd w:id="0"/>
   </w:p>
 </w:hdr>
 </file>

</xml_diff>